<commit_message>
FitBasis class to optimize contracted basis functions
</commit_message>
<xml_diff>
--- a/walkthrough1.docx
+++ b/walkthrough1.docx
@@ -1,6 +1,6 @@
 
 <file path=word/document.xml><?xml version="1.0" encoding="utf-8"?>
-<w:document xmlns:ve="http://schemas.openxmlformats.org/markup-compatibility/2006" xmlns:o="urn:schemas-microsoft-com:office:office" xmlns:r="http://schemas.openxmlformats.org/officeDocument/2006/relationships" xmlns:m="http://schemas.openxmlformats.org/officeDocument/2006/math" xmlns:v="urn:schemas-microsoft-com:vml" xmlns:wp="http://schemas.openxmlformats.org/drawingml/2006/wordprocessingDrawing" xmlns:w10="urn:schemas-microsoft-com:office:word" xmlns:w="http://schemas.openxmlformats.org/wordprocessingml/2006/main" xmlns:wne="http://schemas.microsoft.com/office/word/2006/wordml">
+<w:document xmlns:wpc="http://schemas.microsoft.com/office/word/2010/wordprocessingCanvas" xmlns:mc="http://schemas.openxmlformats.org/markup-compatibility/2006" xmlns:o="urn:schemas-microsoft-com:office:office" xmlns:r="http://schemas.openxmlformats.org/officeDocument/2006/relationships" xmlns:m="http://schemas.openxmlformats.org/officeDocument/2006/math" xmlns:v="urn:schemas-microsoft-com:vml" xmlns:wp14="http://schemas.microsoft.com/office/word/2010/wordprocessingDrawing" xmlns:wp="http://schemas.openxmlformats.org/drawingml/2006/wordprocessingDrawing" xmlns:w10="urn:schemas-microsoft-com:office:word" xmlns:w="http://schemas.openxmlformats.org/wordprocessingml/2006/main" xmlns:w14="http://schemas.microsoft.com/office/word/2010/wordml" xmlns:wpg="http://schemas.microsoft.com/office/word/2010/wordprocessingGroup" xmlns:wpi="http://schemas.microsoft.com/office/word/2010/wordprocessingInk" xmlns:wne="http://schemas.microsoft.com/office/word/2006/wordml" xmlns:wps="http://schemas.microsoft.com/office/word/2010/wordprocessingShape" mc:Ignorable="w14 wp14">
   <w:body>
     <w:p>
       <w:pPr>
@@ -13,13 +13,29 @@
     <w:p/>
     <w:p>
       <w:r>
-        <w:t xml:space="preserve">The template file specifies the geometry of the molecule. The atom  labels have the elements as the first characters, the word ATOM and then the atom number afterwards. </w:t>
+        <w:t xml:space="preserve">The template file specifies the geometry of the molecule. The </w:t>
+      </w:r>
+      <w:proofErr w:type="gramStart"/>
+      <w:r>
+        <w:t>atom  labels</w:t>
+      </w:r>
+      <w:proofErr w:type="gramEnd"/>
+      <w:r>
+        <w:t xml:space="preserve"> have the elements as the first characters, the word ATOM and then the atom number afterwards. </w:t>
       </w:r>
     </w:p>
     <w:p/>
     <w:p>
       <w:r>
-        <w:t>You can also put “PAR#” with # starting at 1, anywhere in the file. This allows you to substituted values into this position in the file from inside a matlab script.</w:t>
+        <w:t xml:space="preserve">You can also put “PAR#” with # starting at 1, anywhere in the file. This allows you to substituted values into this position in the file from inside a </w:t>
+      </w:r>
+      <w:proofErr w:type="spellStart"/>
+      <w:r>
+        <w:t>matlab</w:t>
+      </w:r>
+      <w:proofErr w:type="spellEnd"/>
+      <w:r>
+        <w:t xml:space="preserve"> script.</w:t>
       </w:r>
     </w:p>
     <w:p/>
@@ -135,6 +151,7 @@
           <w:szCs w:val="20"/>
         </w:rPr>
       </w:pPr>
+      <w:proofErr w:type="gramStart"/>
       <w:r>
         <w:rPr>
           <w:rFonts w:ascii="Courier New" w:hAnsi="Courier New" w:cs="Courier New"/>
@@ -144,45 +161,65 @@
         </w:rPr>
         <w:t>!ENV</w:t>
       </w:r>
-    </w:p>
-    <w:p>
-      <w:pPr>
-        <w:autoSpaceDE w:val="0"/>
-        <w:autoSpaceDN w:val="0"/>
-        <w:adjustRightInd w:val="0"/>
-        <w:rPr>
-          <w:rFonts w:ascii="Courier New" w:hAnsi="Courier New" w:cs="Courier New"/>
-          <w:color w:val="000000"/>
-          <w:sz w:val="20"/>
-          <w:szCs w:val="20"/>
-        </w:rPr>
-      </w:pPr>
-    </w:p>
-    <w:p>
-      <w:pPr>
-        <w:autoSpaceDE w:val="0"/>
-        <w:autoSpaceDN w:val="0"/>
-        <w:adjustRightInd w:val="0"/>
-      </w:pPr>
-      <w:r>
-        <w:t>The file should be names *.tpl.</w:t>
-      </w:r>
-    </w:p>
-    <w:p>
-      <w:pPr>
-        <w:autoSpaceDE w:val="0"/>
-        <w:autoSpaceDN w:val="0"/>
-        <w:adjustRightInd w:val="0"/>
-      </w:pPr>
-    </w:p>
-    <w:p>
-      <w:pPr>
-        <w:autoSpaceDE w:val="0"/>
-        <w:autoSpaceDN w:val="0"/>
-        <w:adjustRightInd w:val="0"/>
-      </w:pPr>
-      <w:r>
-        <w:t>For a general basis, the format must be: (No newline between !ENV and the basis set, and the end must have 2 blank lines.</w:t>
+      <w:proofErr w:type="gramEnd"/>
+    </w:p>
+    <w:p>
+      <w:pPr>
+        <w:autoSpaceDE w:val="0"/>
+        <w:autoSpaceDN w:val="0"/>
+        <w:adjustRightInd w:val="0"/>
+        <w:rPr>
+          <w:rFonts w:ascii="Courier New" w:hAnsi="Courier New" w:cs="Courier New"/>
+          <w:color w:val="000000"/>
+          <w:sz w:val="20"/>
+          <w:szCs w:val="20"/>
+        </w:rPr>
+      </w:pPr>
+    </w:p>
+    <w:p>
+      <w:pPr>
+        <w:autoSpaceDE w:val="0"/>
+        <w:autoSpaceDN w:val="0"/>
+        <w:adjustRightInd w:val="0"/>
+      </w:pPr>
+      <w:r>
+        <w:t>The file should be named</w:t>
+      </w:r>
+      <w:r>
+        <w:t xml:space="preserve"> *.</w:t>
+      </w:r>
+      <w:proofErr w:type="spellStart"/>
+      <w:r>
+        <w:t>tpl</w:t>
+      </w:r>
+      <w:proofErr w:type="spellEnd"/>
+      <w:r>
+        <w:t>.</w:t>
+      </w:r>
+    </w:p>
+    <w:p>
+      <w:pPr>
+        <w:autoSpaceDE w:val="0"/>
+        <w:autoSpaceDN w:val="0"/>
+        <w:adjustRightInd w:val="0"/>
+      </w:pPr>
+    </w:p>
+    <w:p>
+      <w:pPr>
+        <w:autoSpaceDE w:val="0"/>
+        <w:autoSpaceDN w:val="0"/>
+        <w:adjustRightInd w:val="0"/>
+      </w:pPr>
+      <w:r>
+        <w:t xml:space="preserve">For a general basis, the format must be: (No newline </w:t>
+      </w:r>
+      <w:proofErr w:type="gramStart"/>
+      <w:r>
+        <w:t>between !ENV</w:t>
+      </w:r>
+      <w:proofErr w:type="gramEnd"/>
+      <w:r>
+        <w:t xml:space="preserve"> and the basis set, and the end must have 2 blank lines.</w:t>
       </w:r>
     </w:p>
     <w:p>
@@ -302,6 +339,7 @@
           <w:szCs w:val="24"/>
         </w:rPr>
       </w:pPr>
+      <w:proofErr w:type="gramStart"/>
       <w:r>
         <w:rPr>
           <w:rFonts w:ascii="Courier New" w:hAnsi="Courier New" w:cs="Courier New"/>
@@ -311,6 +349,7 @@
         </w:rPr>
         <w:t>!ENV</w:t>
       </w:r>
+      <w:proofErr w:type="gramEnd"/>
     </w:p>
     <w:p>
       <w:pPr>
@@ -1047,32 +1086,65 @@
         <w:pStyle w:val="Heading2"/>
       </w:pPr>
       <w:r>
-        <w:t>From matlab</w:t>
-      </w:r>
-    </w:p>
-    <w:p>
-      <w:r>
-        <w:t>The matlab command:</w:t>
-      </w:r>
-    </w:p>
-    <w:p>
-      <w:pPr>
-        <w:autoSpaceDE w:val="0"/>
-        <w:autoSpaceDN w:val="0"/>
-        <w:adjustRightInd w:val="0"/>
-        <w:rPr>
-          <w:rFonts w:ascii="Courier New" w:hAnsi="Courier New" w:cs="Courier New"/>
-          <w:szCs w:val="24"/>
-        </w:rPr>
-      </w:pPr>
-      <w:r>
-        <w:rPr>
-          <w:rFonts w:ascii="Courier New" w:hAnsi="Courier New" w:cs="Courier New"/>
-          <w:color w:val="000000"/>
-          <w:sz w:val="20"/>
-          <w:szCs w:val="20"/>
-        </w:rPr>
-        <w:t xml:space="preserve">  frag = Fragment(</w:t>
+        <w:t xml:space="preserve">From </w:t>
+      </w:r>
+      <w:proofErr w:type="spellStart"/>
+      <w:r>
+        <w:t>matlab</w:t>
+      </w:r>
+      <w:proofErr w:type="spellEnd"/>
+    </w:p>
+    <w:p>
+      <w:r>
+        <w:t xml:space="preserve">The </w:t>
+      </w:r>
+      <w:proofErr w:type="spellStart"/>
+      <w:r>
+        <w:t>matlab</w:t>
+      </w:r>
+      <w:proofErr w:type="spellEnd"/>
+      <w:r>
+        <w:t xml:space="preserve"> command:</w:t>
+      </w:r>
+    </w:p>
+    <w:p>
+      <w:pPr>
+        <w:autoSpaceDE w:val="0"/>
+        <w:autoSpaceDN w:val="0"/>
+        <w:adjustRightInd w:val="0"/>
+        <w:rPr>
+          <w:rFonts w:ascii="Courier New" w:hAnsi="Courier New" w:cs="Courier New"/>
+          <w:szCs w:val="24"/>
+        </w:rPr>
+      </w:pPr>
+      <w:r>
+        <w:rPr>
+          <w:rFonts w:ascii="Courier New" w:hAnsi="Courier New" w:cs="Courier New"/>
+          <w:color w:val="000000"/>
+          <w:sz w:val="20"/>
+          <w:szCs w:val="20"/>
+        </w:rPr>
+        <w:t xml:space="preserve">  </w:t>
+      </w:r>
+      <w:proofErr w:type="gramStart"/>
+      <w:r>
+        <w:rPr>
+          <w:rFonts w:ascii="Courier New" w:hAnsi="Courier New" w:cs="Courier New"/>
+          <w:color w:val="000000"/>
+          <w:sz w:val="20"/>
+          <w:szCs w:val="20"/>
+        </w:rPr>
+        <w:t>frag</w:t>
+      </w:r>
+      <w:proofErr w:type="gramEnd"/>
+      <w:r>
+        <w:rPr>
+          <w:rFonts w:ascii="Courier New" w:hAnsi="Courier New" w:cs="Courier New"/>
+          <w:color w:val="000000"/>
+          <w:sz w:val="20"/>
+          <w:szCs w:val="20"/>
+        </w:rPr>
+        <w:t xml:space="preserve"> = Fragment(</w:t>
       </w:r>
       <w:r>
         <w:rPr>
@@ -1081,48 +1153,193 @@
           <w:sz w:val="20"/>
           <w:szCs w:val="20"/>
         </w:rPr>
-        <w:t>'datapath'</w:t>
-      </w:r>
-      <w:r>
-        <w:rPr>
-          <w:rFonts w:ascii="Courier New" w:hAnsi="Courier New" w:cs="Courier New"/>
-          <w:color w:val="000000"/>
-          <w:sz w:val="20"/>
-          <w:szCs w:val="20"/>
-        </w:rPr>
-        <w:t>, config);</w:t>
+        <w:t>'</w:t>
+      </w:r>
+      <w:proofErr w:type="spellStart"/>
+      <w:r>
+        <w:rPr>
+          <w:rFonts w:ascii="Courier New" w:hAnsi="Courier New" w:cs="Courier New"/>
+          <w:color w:val="A020F0"/>
+          <w:sz w:val="20"/>
+          <w:szCs w:val="20"/>
+        </w:rPr>
+        <w:t>datapath</w:t>
+      </w:r>
+      <w:proofErr w:type="spellEnd"/>
+      <w:r>
+        <w:rPr>
+          <w:rFonts w:ascii="Courier New" w:hAnsi="Courier New" w:cs="Courier New"/>
+          <w:color w:val="A020F0"/>
+          <w:sz w:val="20"/>
+          <w:szCs w:val="20"/>
+        </w:rPr>
+        <w:t>'</w:t>
+      </w:r>
+      <w:r>
+        <w:rPr>
+          <w:rFonts w:ascii="Courier New" w:hAnsi="Courier New" w:cs="Courier New"/>
+          <w:color w:val="000000"/>
+          <w:sz w:val="20"/>
+          <w:szCs w:val="20"/>
+        </w:rPr>
+        <w:t xml:space="preserve">, </w:t>
+      </w:r>
+      <w:proofErr w:type="spellStart"/>
+      <w:r>
+        <w:rPr>
+          <w:rFonts w:ascii="Courier New" w:hAnsi="Courier New" w:cs="Courier New"/>
+          <w:color w:val="000000"/>
+          <w:sz w:val="20"/>
+          <w:szCs w:val="20"/>
+        </w:rPr>
+        <w:t>config</w:t>
+      </w:r>
+      <w:proofErr w:type="spellEnd"/>
+      <w:r>
+        <w:rPr>
+          <w:rFonts w:ascii="Courier New" w:hAnsi="Courier New" w:cs="Courier New"/>
+          <w:color w:val="000000"/>
+          <w:sz w:val="20"/>
+          <w:szCs w:val="20"/>
+        </w:rPr>
+        <w:t>);</w:t>
       </w:r>
     </w:p>
     <w:p/>
     <w:p>
-      <w:r>
-        <w:t>creates a fragment, with the template and data stored in the ‘datapath’ directory. The config variable holds the specification for the calculation. The method Fragment.defaultConfig() returns a config structure with default values:</w:t>
+      <w:proofErr w:type="gramStart"/>
+      <w:r>
+        <w:t>creates</w:t>
+      </w:r>
+      <w:proofErr w:type="gramEnd"/>
+      <w:r>
+        <w:t xml:space="preserve"> a fragment, with the template and data stored in the ‘</w:t>
+      </w:r>
+      <w:proofErr w:type="spellStart"/>
+      <w:r>
+        <w:t>datapath</w:t>
+      </w:r>
+      <w:proofErr w:type="spellEnd"/>
+      <w:r>
+        <w:t xml:space="preserve">’ directory. The </w:t>
+      </w:r>
+      <w:proofErr w:type="spellStart"/>
+      <w:r>
+        <w:t>config</w:t>
+      </w:r>
+      <w:proofErr w:type="spellEnd"/>
+      <w:r>
+        <w:t xml:space="preserve"> variable holds the specification for the calculation. The method </w:t>
+      </w:r>
+      <w:proofErr w:type="spellStart"/>
+      <w:proofErr w:type="gramStart"/>
+      <w:r>
+        <w:t>Fragment.defaultConfig</w:t>
+      </w:r>
+      <w:proofErr w:type="spellEnd"/>
+      <w:r>
+        <w:t>(</w:t>
+      </w:r>
+      <w:proofErr w:type="gramEnd"/>
+      <w:r>
+        <w:t xml:space="preserve">) returns a </w:t>
+      </w:r>
+      <w:proofErr w:type="spellStart"/>
+      <w:r>
+        <w:t>config</w:t>
+      </w:r>
+      <w:proofErr w:type="spellEnd"/>
+      <w:r>
+        <w:t xml:space="preserve"> structure with default values:</w:t>
       </w:r>
     </w:p>
     <w:p/>
     <w:p>
       <w:r>
-        <w:t xml:space="preserve">      template: 'template'  % template file will be template.tpl</w:t>
-      </w:r>
-    </w:p>
-    <w:p>
-      <w:r>
-        <w:t xml:space="preserve">    basisSet: 'STO-3G'    % basis set keyword</w:t>
-      </w:r>
-    </w:p>
-    <w:p>
-      <w:r>
-        <w:t xml:space="preserve">      charge: 0                </w:t>
-      </w:r>
-    </w:p>
-    <w:p>
-      <w:r>
-        <w:t xml:space="preserve">        spin: 1</w:t>
-      </w:r>
-    </w:p>
-    <w:p>
-      <w:r>
-        <w:t xml:space="preserve">         par: []                    % list of values to substitute for par1 par2 etc in the tpl file.</w:t>
+        <w:t xml:space="preserve">      </w:t>
+      </w:r>
+      <w:proofErr w:type="gramStart"/>
+      <w:r>
+        <w:t>template</w:t>
+      </w:r>
+      <w:proofErr w:type="gramEnd"/>
+      <w:r>
+        <w:t xml:space="preserve">: 'template'  % template file will be </w:t>
+      </w:r>
+      <w:proofErr w:type="spellStart"/>
+      <w:r>
+        <w:t>template.tpl</w:t>
+      </w:r>
+      <w:proofErr w:type="spellEnd"/>
+    </w:p>
+    <w:p>
+      <w:r>
+        <w:t xml:space="preserve">    </w:t>
+      </w:r>
+      <w:proofErr w:type="spellStart"/>
+      <w:proofErr w:type="gramStart"/>
+      <w:r>
+        <w:t>basisSet</w:t>
+      </w:r>
+      <w:proofErr w:type="spellEnd"/>
+      <w:proofErr w:type="gramEnd"/>
+      <w:r>
+        <w:t>: 'STO-3G'    % basis set keyword</w:t>
+      </w:r>
+    </w:p>
+    <w:p>
+      <w:r>
+        <w:t xml:space="preserve">      </w:t>
+      </w:r>
+      <w:proofErr w:type="gramStart"/>
+      <w:r>
+        <w:t>charge</w:t>
+      </w:r>
+      <w:proofErr w:type="gramEnd"/>
+      <w:r>
+        <w:t xml:space="preserve">: 0                </w:t>
+      </w:r>
+    </w:p>
+    <w:p>
+      <w:r>
+        <w:t xml:space="preserve">        </w:t>
+      </w:r>
+      <w:proofErr w:type="gramStart"/>
+      <w:r>
+        <w:t>spin</w:t>
+      </w:r>
+      <w:proofErr w:type="gramEnd"/>
+      <w:r>
+        <w:t>: 1</w:t>
+      </w:r>
+    </w:p>
+    <w:p>
+      <w:r>
+        <w:t xml:space="preserve">         </w:t>
+      </w:r>
+      <w:proofErr w:type="gramStart"/>
+      <w:r>
+        <w:t>par</w:t>
+      </w:r>
+      <w:proofErr w:type="gramEnd"/>
+      <w:r>
+        <w:t xml:space="preserve">: []                    % list of values to substitute for par1 par2 </w:t>
+      </w:r>
+      <w:proofErr w:type="spellStart"/>
+      <w:r>
+        <w:t>etc</w:t>
+      </w:r>
+      <w:proofErr w:type="spellEnd"/>
+      <w:r>
+        <w:t xml:space="preserve"> in the </w:t>
+      </w:r>
+      <w:proofErr w:type="spellStart"/>
+      <w:r>
+        <w:t>tpl</w:t>
+      </w:r>
+      <w:proofErr w:type="spellEnd"/>
+      <w:r>
+        <w:t xml:space="preserve"> file.</w:t>
       </w:r>
     </w:p>
     <w:p/>
@@ -1142,34 +1359,78 @@
           <w:szCs w:val="24"/>
         </w:rPr>
       </w:pPr>
-      <w:r>
-        <w:rPr>
-          <w:rFonts w:ascii="Courier New" w:hAnsi="Courier New" w:cs="Courier New"/>
-          <w:color w:val="000000"/>
-          <w:sz w:val="20"/>
-          <w:szCs w:val="20"/>
-        </w:rPr>
-        <w:t>config = Fragment.defaultConfig();</w:t>
-      </w:r>
-    </w:p>
-    <w:p>
-      <w:pPr>
-        <w:autoSpaceDE w:val="0"/>
-        <w:autoSpaceDN w:val="0"/>
-        <w:adjustRightInd w:val="0"/>
-        <w:rPr>
-          <w:rFonts w:ascii="Courier New" w:hAnsi="Courier New" w:cs="Courier New"/>
-          <w:szCs w:val="24"/>
-        </w:rPr>
-      </w:pPr>
-      <w:r>
-        <w:rPr>
-          <w:rFonts w:ascii="Courier New" w:hAnsi="Courier New" w:cs="Courier New"/>
-          <w:color w:val="000000"/>
-          <w:sz w:val="20"/>
-          <w:szCs w:val="20"/>
-        </w:rPr>
-        <w:t xml:space="preserve">config.template = </w:t>
+      <w:proofErr w:type="spellStart"/>
+      <w:proofErr w:type="gramStart"/>
+      <w:r>
+        <w:rPr>
+          <w:rFonts w:ascii="Courier New" w:hAnsi="Courier New" w:cs="Courier New"/>
+          <w:color w:val="000000"/>
+          <w:sz w:val="20"/>
+          <w:szCs w:val="20"/>
+        </w:rPr>
+        <w:t>config</w:t>
+      </w:r>
+      <w:proofErr w:type="spellEnd"/>
+      <w:proofErr w:type="gramEnd"/>
+      <w:r>
+        <w:rPr>
+          <w:rFonts w:ascii="Courier New" w:hAnsi="Courier New" w:cs="Courier New"/>
+          <w:color w:val="000000"/>
+          <w:sz w:val="20"/>
+          <w:szCs w:val="20"/>
+        </w:rPr>
+        <w:t xml:space="preserve"> = </w:t>
+      </w:r>
+      <w:proofErr w:type="spellStart"/>
+      <w:r>
+        <w:rPr>
+          <w:rFonts w:ascii="Courier New" w:hAnsi="Courier New" w:cs="Courier New"/>
+          <w:color w:val="000000"/>
+          <w:sz w:val="20"/>
+          <w:szCs w:val="20"/>
+        </w:rPr>
+        <w:t>Fragment.defaultConfig</w:t>
+      </w:r>
+      <w:proofErr w:type="spellEnd"/>
+      <w:r>
+        <w:rPr>
+          <w:rFonts w:ascii="Courier New" w:hAnsi="Courier New" w:cs="Courier New"/>
+          <w:color w:val="000000"/>
+          <w:sz w:val="20"/>
+          <w:szCs w:val="20"/>
+        </w:rPr>
+        <w:t>();</w:t>
+      </w:r>
+    </w:p>
+    <w:p>
+      <w:pPr>
+        <w:autoSpaceDE w:val="0"/>
+        <w:autoSpaceDN w:val="0"/>
+        <w:adjustRightInd w:val="0"/>
+        <w:rPr>
+          <w:rFonts w:ascii="Courier New" w:hAnsi="Courier New" w:cs="Courier New"/>
+          <w:szCs w:val="24"/>
+        </w:rPr>
+      </w:pPr>
+      <w:proofErr w:type="spellStart"/>
+      <w:r>
+        <w:rPr>
+          <w:rFonts w:ascii="Courier New" w:hAnsi="Courier New" w:cs="Courier New"/>
+          <w:color w:val="000000"/>
+          <w:sz w:val="20"/>
+          <w:szCs w:val="20"/>
+        </w:rPr>
+        <w:t>config.template</w:t>
+      </w:r>
+      <w:proofErr w:type="spellEnd"/>
+      <w:r>
+        <w:rPr>
+          <w:rFonts w:ascii="Courier New" w:hAnsi="Courier New" w:cs="Courier New"/>
+          <w:color w:val="000000"/>
+          <w:sz w:val="20"/>
+          <w:szCs w:val="20"/>
+        </w:rPr>
+        <w:t xml:space="preserve"> = </w:t>
       </w:r>
       <w:r>
         <w:rPr>
@@ -1178,7 +1439,27 @@
           <w:sz w:val="20"/>
           <w:szCs w:val="20"/>
         </w:rPr>
-        <w:t>'fhyde'</w:t>
+        <w:t>'</w:t>
+      </w:r>
+      <w:proofErr w:type="spellStart"/>
+      <w:r>
+        <w:rPr>
+          <w:rFonts w:ascii="Courier New" w:hAnsi="Courier New" w:cs="Courier New"/>
+          <w:color w:val="A020F0"/>
+          <w:sz w:val="20"/>
+          <w:szCs w:val="20"/>
+        </w:rPr>
+        <w:t>fhyde</w:t>
+      </w:r>
+      <w:proofErr w:type="spellEnd"/>
+      <w:r>
+        <w:rPr>
+          <w:rFonts w:ascii="Courier New" w:hAnsi="Courier New" w:cs="Courier New"/>
+          <w:color w:val="A020F0"/>
+          <w:sz w:val="20"/>
+          <w:szCs w:val="20"/>
+        </w:rPr>
+        <w:t>'</w:t>
       </w:r>
       <w:r>
         <w:rPr>
@@ -1202,14 +1483,25 @@
           <w:szCs w:val="20"/>
         </w:rPr>
       </w:pPr>
-      <w:r>
-        <w:rPr>
-          <w:rFonts w:ascii="Courier New" w:hAnsi="Courier New" w:cs="Courier New"/>
-          <w:color w:val="000000"/>
-          <w:sz w:val="20"/>
-          <w:szCs w:val="20"/>
-        </w:rPr>
-        <w:t xml:space="preserve">config.basisSet = </w:t>
+      <w:proofErr w:type="spellStart"/>
+      <w:r>
+        <w:rPr>
+          <w:rFonts w:ascii="Courier New" w:hAnsi="Courier New" w:cs="Courier New"/>
+          <w:color w:val="000000"/>
+          <w:sz w:val="20"/>
+          <w:szCs w:val="20"/>
+        </w:rPr>
+        <w:t>config.basisSet</w:t>
+      </w:r>
+      <w:proofErr w:type="spellEnd"/>
+      <w:r>
+        <w:rPr>
+          <w:rFonts w:ascii="Courier New" w:hAnsi="Courier New" w:cs="Courier New"/>
+          <w:color w:val="000000"/>
+          <w:sz w:val="20"/>
+          <w:szCs w:val="20"/>
+        </w:rPr>
+        <w:t xml:space="preserve"> = </w:t>
       </w:r>
       <w:r>
         <w:rPr>
@@ -1242,34 +1534,56 @@
           <w:szCs w:val="20"/>
         </w:rPr>
       </w:pPr>
-      <w:r>
-        <w:rPr>
-          <w:rFonts w:ascii="Courier New" w:hAnsi="Courier New" w:cs="Courier New"/>
-          <w:color w:val="000000"/>
-          <w:sz w:val="20"/>
-          <w:szCs w:val="20"/>
-        </w:rPr>
-        <w:t>config.par = [1.0 4.0];</w:t>
-      </w:r>
-    </w:p>
-    <w:p>
-      <w:pPr>
-        <w:autoSpaceDE w:val="0"/>
-        <w:autoSpaceDN w:val="0"/>
-        <w:adjustRightInd w:val="0"/>
-        <w:rPr>
-          <w:rFonts w:ascii="Courier New" w:hAnsi="Courier New" w:cs="Courier New"/>
-          <w:szCs w:val="24"/>
-        </w:rPr>
-      </w:pPr>
-      <w:r>
-        <w:rPr>
-          <w:rFonts w:ascii="Courier New" w:hAnsi="Courier New" w:cs="Courier New"/>
-          <w:color w:val="000000"/>
-          <w:sz w:val="20"/>
-          <w:szCs w:val="20"/>
-        </w:rPr>
-        <w:t>frag = Fragment(</w:t>
+      <w:proofErr w:type="spellStart"/>
+      <w:r>
+        <w:rPr>
+          <w:rFonts w:ascii="Courier New" w:hAnsi="Courier New" w:cs="Courier New"/>
+          <w:color w:val="000000"/>
+          <w:sz w:val="20"/>
+          <w:szCs w:val="20"/>
+        </w:rPr>
+        <w:t>config.par</w:t>
+      </w:r>
+      <w:proofErr w:type="spellEnd"/>
+      <w:r>
+        <w:rPr>
+          <w:rFonts w:ascii="Courier New" w:hAnsi="Courier New" w:cs="Courier New"/>
+          <w:color w:val="000000"/>
+          <w:sz w:val="20"/>
+          <w:szCs w:val="20"/>
+        </w:rPr>
+        <w:t xml:space="preserve"> = [1.0 4.0];</w:t>
+      </w:r>
+    </w:p>
+    <w:p>
+      <w:pPr>
+        <w:autoSpaceDE w:val="0"/>
+        <w:autoSpaceDN w:val="0"/>
+        <w:adjustRightInd w:val="0"/>
+        <w:rPr>
+          <w:rFonts w:ascii="Courier New" w:hAnsi="Courier New" w:cs="Courier New"/>
+          <w:szCs w:val="24"/>
+        </w:rPr>
+      </w:pPr>
+      <w:proofErr w:type="gramStart"/>
+      <w:r>
+        <w:rPr>
+          <w:rFonts w:ascii="Courier New" w:hAnsi="Courier New" w:cs="Courier New"/>
+          <w:color w:val="000000"/>
+          <w:sz w:val="20"/>
+          <w:szCs w:val="20"/>
+        </w:rPr>
+        <w:t>frag</w:t>
+      </w:r>
+      <w:proofErr w:type="gramEnd"/>
+      <w:r>
+        <w:rPr>
+          <w:rFonts w:ascii="Courier New" w:hAnsi="Courier New" w:cs="Courier New"/>
+          <w:color w:val="000000"/>
+          <w:sz w:val="20"/>
+          <w:szCs w:val="20"/>
+        </w:rPr>
+        <w:t xml:space="preserve"> = Fragment(</w:t>
       </w:r>
       <w:r>
         <w:rPr>
@@ -1278,33 +1592,110 @@
           <w:sz w:val="20"/>
           <w:szCs w:val="20"/>
         </w:rPr>
-        <w:t>'c:\dave\apoly\msqc\data4'</w:t>
-      </w:r>
-      <w:r>
-        <w:rPr>
-          <w:rFonts w:ascii="Courier New" w:hAnsi="Courier New" w:cs="Courier New"/>
-          <w:color w:val="000000"/>
-          <w:sz w:val="20"/>
-          <w:szCs w:val="20"/>
-        </w:rPr>
-        <w:t>, config);</w:t>
-      </w:r>
-    </w:p>
-    <w:p>
-      <w:pPr>
-        <w:autoSpaceDE w:val="0"/>
-        <w:autoSpaceDN w:val="0"/>
-        <w:adjustRightInd w:val="0"/>
-        <w:rPr>
-          <w:rFonts w:ascii="Courier New" w:hAnsi="Courier New" w:cs="Courier New"/>
-          <w:szCs w:val="24"/>
-        </w:rPr>
-      </w:pPr>
-    </w:p>
-    <w:p>
-      <w:r>
-        <w:t>TODO: par should be a cell array, so substitution can be more flexible</w:t>
-      </w:r>
+        <w:t>'c:\</w:t>
+      </w:r>
+      <w:proofErr w:type="spellStart"/>
+      <w:r>
+        <w:rPr>
+          <w:rFonts w:ascii="Courier New" w:hAnsi="Courier New" w:cs="Courier New"/>
+          <w:color w:val="A020F0"/>
+          <w:sz w:val="20"/>
+          <w:szCs w:val="20"/>
+        </w:rPr>
+        <w:t>dave</w:t>
+      </w:r>
+      <w:proofErr w:type="spellEnd"/>
+      <w:r>
+        <w:rPr>
+          <w:rFonts w:ascii="Courier New" w:hAnsi="Courier New" w:cs="Courier New"/>
+          <w:color w:val="A020F0"/>
+          <w:sz w:val="20"/>
+          <w:szCs w:val="20"/>
+        </w:rPr>
+        <w:t>\</w:t>
+      </w:r>
+      <w:proofErr w:type="spellStart"/>
+      <w:r>
+        <w:rPr>
+          <w:rFonts w:ascii="Courier New" w:hAnsi="Courier New" w:cs="Courier New"/>
+          <w:color w:val="A020F0"/>
+          <w:sz w:val="20"/>
+          <w:szCs w:val="20"/>
+        </w:rPr>
+        <w:t>apoly</w:t>
+      </w:r>
+      <w:proofErr w:type="spellEnd"/>
+      <w:r>
+        <w:rPr>
+          <w:rFonts w:ascii="Courier New" w:hAnsi="Courier New" w:cs="Courier New"/>
+          <w:color w:val="A020F0"/>
+          <w:sz w:val="20"/>
+          <w:szCs w:val="20"/>
+        </w:rPr>
+        <w:t>\</w:t>
+      </w:r>
+      <w:proofErr w:type="spellStart"/>
+      <w:r>
+        <w:rPr>
+          <w:rFonts w:ascii="Courier New" w:hAnsi="Courier New" w:cs="Courier New"/>
+          <w:color w:val="A020F0"/>
+          <w:sz w:val="20"/>
+          <w:szCs w:val="20"/>
+        </w:rPr>
+        <w:t>msqc</w:t>
+      </w:r>
+      <w:proofErr w:type="spellEnd"/>
+      <w:r>
+        <w:rPr>
+          <w:rFonts w:ascii="Courier New" w:hAnsi="Courier New" w:cs="Courier New"/>
+          <w:color w:val="A020F0"/>
+          <w:sz w:val="20"/>
+          <w:szCs w:val="20"/>
+        </w:rPr>
+        <w:t>\data4'</w:t>
+      </w:r>
+      <w:r>
+        <w:rPr>
+          <w:rFonts w:ascii="Courier New" w:hAnsi="Courier New" w:cs="Courier New"/>
+          <w:color w:val="000000"/>
+          <w:sz w:val="20"/>
+          <w:szCs w:val="20"/>
+        </w:rPr>
+        <w:t xml:space="preserve">, </w:t>
+      </w:r>
+      <w:proofErr w:type="spellStart"/>
+      <w:r>
+        <w:rPr>
+          <w:rFonts w:ascii="Courier New" w:hAnsi="Courier New" w:cs="Courier New"/>
+          <w:color w:val="000000"/>
+          <w:sz w:val="20"/>
+          <w:szCs w:val="20"/>
+        </w:rPr>
+        <w:t>config</w:t>
+      </w:r>
+      <w:proofErr w:type="spellEnd"/>
+      <w:r>
+        <w:rPr>
+          <w:rFonts w:ascii="Courier New" w:hAnsi="Courier New" w:cs="Courier New"/>
+          <w:color w:val="000000"/>
+          <w:sz w:val="20"/>
+          <w:szCs w:val="20"/>
+        </w:rPr>
+        <w:t>);</w:t>
+      </w:r>
+    </w:p>
+    <w:p>
+      <w:pPr>
+        <w:autoSpaceDE w:val="0"/>
+        <w:autoSpaceDN w:val="0"/>
+        <w:adjustRightInd w:val="0"/>
+        <w:rPr>
+          <w:rFonts w:ascii="Courier New" w:hAnsi="Courier New" w:cs="Courier New"/>
+          <w:szCs w:val="24"/>
+        </w:rPr>
+      </w:pPr>
+      <w:bookmarkStart w:id="0" w:name="_GoBack"/>
+      <w:bookmarkEnd w:id="0"/>
     </w:p>
     <w:p>
       <w:pPr>
@@ -1316,7 +1707,15 @@
     </w:p>
     <w:p>
       <w:r>
-        <w:t>The datapath directory is searched to see if this calculation has already been done. If it has, the result is loaded. If not, the following is done to generate data. (See end of this section for how this is stored and checked.)</w:t>
+        <w:t xml:space="preserve">The </w:t>
+      </w:r>
+      <w:proofErr w:type="spellStart"/>
+      <w:r>
+        <w:t>datapath</w:t>
+      </w:r>
+      <w:proofErr w:type="spellEnd"/>
+      <w:r>
+        <w:t xml:space="preserve"> directory is searched to see if this calculation has already been done. If it has, the result is loaded. If not, the following is done to generate data. (See end of this section for how this is stored and checked.)</w:t>
       </w:r>
     </w:p>
     <w:p/>
@@ -1324,50 +1723,74 @@
       <w:r>
         <w:t xml:space="preserve">Template file is read in and stored in </w:t>
       </w:r>
+      <w:proofErr w:type="spellStart"/>
       <w:r>
         <w:rPr>
           <w:i/>
         </w:rPr>
         <w:t>templateText</w:t>
       </w:r>
+      <w:proofErr w:type="spellEnd"/>
       <w:r>
         <w:t xml:space="preserve"> (properties will be italicized).</w:t>
       </w:r>
     </w:p>
     <w:p>
+      <w:proofErr w:type="spellStart"/>
+      <w:proofErr w:type="gramStart"/>
       <w:r>
         <w:rPr>
           <w:i/>
         </w:rPr>
-        <w:t xml:space="preserve">natom </w:t>
+        <w:t>natom</w:t>
+      </w:r>
+      <w:proofErr w:type="spellEnd"/>
+      <w:proofErr w:type="gramEnd"/>
+      <w:r>
+        <w:rPr>
+          <w:i/>
+        </w:rPr>
+        <w:t xml:space="preserve"> </w:t>
       </w:r>
       <w:r>
         <w:t xml:space="preserve">and </w:t>
       </w:r>
+      <w:proofErr w:type="spellStart"/>
       <w:r>
         <w:rPr>
           <w:i/>
         </w:rPr>
         <w:t>npar</w:t>
       </w:r>
+      <w:proofErr w:type="spellEnd"/>
       <w:r>
         <w:t xml:space="preserve"> are initialized by counting # of times ATOM and PAR appear in the template</w:t>
       </w:r>
     </w:p>
     <w:p/>
     <w:p>
-      <w:r>
-        <w:t>initializeData() is then called. This routine:</w:t>
+      <w:proofErr w:type="spellStart"/>
+      <w:proofErr w:type="gramStart"/>
+      <w:r>
+        <w:t>initializeData</w:t>
+      </w:r>
+      <w:proofErr w:type="spellEnd"/>
+      <w:r>
+        <w:t>(</w:t>
+      </w:r>
+      <w:proofErr w:type="gramEnd"/>
+      <w:r>
+        <w:t>) is then called. This routine:</w:t>
+      </w:r>
+    </w:p>
+    <w:p>
+      <w:r>
+        <w:t xml:space="preserve">  </w:t>
       </w:r>
     </w:p>
     <w:p>
       <w:r>
         <w:lastRenderedPageBreak/>
-        <w:t xml:space="preserve">  </w:t>
-      </w:r>
-    </w:p>
-    <w:p>
-      <w:r>
         <w:t xml:space="preserve">Defines </w:t>
       </w:r>
       <w:r>
@@ -1377,13 +1800,21 @@
         <w:t>header</w:t>
       </w:r>
       <w:r>
-        <w:t xml:space="preserve"> to  the part of a Gaussian input file that includes everything down to title. </w:t>
-      </w:r>
-    </w:p>
-    <w:p>
-      <w:r>
         <w:t xml:space="preserve"> </w:t>
       </w:r>
+      <w:proofErr w:type="gramStart"/>
+      <w:r>
+        <w:t>to  the</w:t>
+      </w:r>
+      <w:proofErr w:type="gramEnd"/>
+      <w:r>
+        <w:t xml:space="preserve"> part of a Gaussian input file that includes everything down to title. </w:t>
+      </w:r>
+    </w:p>
+    <w:p>
+      <w:r>
+        <w:t xml:space="preserve"> </w:t>
+      </w:r>
     </w:p>
     <w:p>
       <w:r>
@@ -1396,13 +1827,26 @@
       </w:r>
       <w:r>
         <w:tab/>
-        <w:t>Replaces ATOM# with a space, for # = 1..natom</w:t>
-      </w:r>
+        <w:t>Replaces ATOM# with a space, for # = 1</w:t>
+      </w:r>
+      <w:proofErr w:type="gramStart"/>
+      <w:r>
+        <w:t>..natom</w:t>
+      </w:r>
+      <w:proofErr w:type="gramEnd"/>
     </w:p>
     <w:p>
       <w:r>
         <w:tab/>
-        <w:t>Replaces PAR# with the values in the config.par array</w:t>
+        <w:t xml:space="preserve">Replaces PAR# with the values in the </w:t>
+      </w:r>
+      <w:proofErr w:type="spellStart"/>
+      <w:r>
+        <w:t>config.par</w:t>
+      </w:r>
+      <w:proofErr w:type="spellEnd"/>
+      <w:r>
+        <w:t xml:space="preserve"> array</w:t>
       </w:r>
     </w:p>
     <w:p>
@@ -1410,32 +1854,95 @@
         <w:tab/>
         <w:t xml:space="preserve">Defines </w:t>
       </w:r>
+      <w:proofErr w:type="spellStart"/>
       <w:r>
         <w:rPr>
           <w:i/>
         </w:rPr>
         <w:t>gaussianFile</w:t>
       </w:r>
-      <w:r>
-        <w:t xml:space="preserve"> as this input file, adding the keyword “charge” (for use by addEnv)</w:t>
+      <w:proofErr w:type="spellEnd"/>
+      <w:r>
+        <w:t xml:space="preserve"> as this input file, adding the keyword “charge” (for use by </w:t>
+      </w:r>
+      <w:proofErr w:type="spellStart"/>
+      <w:r>
+        <w:t>addEnv</w:t>
+      </w:r>
+      <w:proofErr w:type="spellEnd"/>
+      <w:r>
+        <w:t>)</w:t>
       </w:r>
     </w:p>
     <w:p>
       <w:r>
         <w:tab/>
-        <w:t>Writes out the file ‘full.gjf’</w:t>
+        <w:t>Writes out the file ‘</w:t>
+      </w:r>
+      <w:proofErr w:type="spellStart"/>
+      <w:r>
+        <w:t>full.gjf</w:t>
+      </w:r>
+      <w:proofErr w:type="spellEnd"/>
+      <w:r>
+        <w:t>’</w:t>
       </w:r>
     </w:p>
     <w:p>
       <w:r>
         <w:tab/>
-        <w:t>Calls Gaussian on full.gjf, producing files full.out, temp.fch, fort.32</w:t>
+        <w:t xml:space="preserve">Calls Gaussian on </w:t>
+      </w:r>
+      <w:proofErr w:type="spellStart"/>
+      <w:r>
+        <w:t>full.gjf</w:t>
+      </w:r>
+      <w:proofErr w:type="spellEnd"/>
+      <w:r>
+        <w:t xml:space="preserve">, producing files </w:t>
+      </w:r>
+      <w:proofErr w:type="spellStart"/>
+      <w:r>
+        <w:t>full.out</w:t>
+      </w:r>
+      <w:proofErr w:type="spellEnd"/>
+      <w:r>
+        <w:t xml:space="preserve">, </w:t>
+      </w:r>
+      <w:proofErr w:type="spellStart"/>
+      <w:r>
+        <w:t>temp.fch</w:t>
+      </w:r>
+      <w:proofErr w:type="spellEnd"/>
+      <w:r>
+        <w:t>, fort.32</w:t>
       </w:r>
     </w:p>
     <w:p>
       <w:r>
         <w:tab/>
-        <w:t>Calls formchk on temp.chk, producing temp.fch  (a formatted checkpoint file)</w:t>
+        <w:t xml:space="preserve">Calls </w:t>
+      </w:r>
+      <w:proofErr w:type="spellStart"/>
+      <w:r>
+        <w:t>formchk</w:t>
+      </w:r>
+      <w:proofErr w:type="spellEnd"/>
+      <w:r>
+        <w:t xml:space="preserve"> on temp.chk, producing </w:t>
+      </w:r>
+      <w:proofErr w:type="spellStart"/>
+      <w:proofErr w:type="gramStart"/>
+      <w:r>
+        <w:t>temp.fch</w:t>
+      </w:r>
+      <w:proofErr w:type="spellEnd"/>
+      <w:r>
+        <w:t xml:space="preserve">  (</w:t>
+      </w:r>
+      <w:proofErr w:type="gramEnd"/>
+      <w:r>
+        <w:t>a formatted checkpoint file)</w:t>
       </w:r>
     </w:p>
     <w:p>
@@ -1443,8 +1950,26 @@
         <w:tab/>
       </w:r>
       <w:r>
-        <w:t>Calls Fragment.readfchk() to read data from temp.fch</w:t>
-      </w:r>
+        <w:t xml:space="preserve">Calls </w:t>
+      </w:r>
+      <w:proofErr w:type="spellStart"/>
+      <w:proofErr w:type="gramStart"/>
+      <w:r>
+        <w:t>Fragment.readfchk</w:t>
+      </w:r>
+      <w:proofErr w:type="spellEnd"/>
+      <w:r>
+        <w:t>(</w:t>
+      </w:r>
+      <w:proofErr w:type="gramEnd"/>
+      <w:r>
+        <w:t xml:space="preserve">) to read data from </w:t>
+      </w:r>
+      <w:proofErr w:type="spellStart"/>
+      <w:r>
+        <w:t>temp.fch</w:t>
+      </w:r>
+      <w:proofErr w:type="spellEnd"/>
     </w:p>
     <w:p>
       <w:r>
@@ -1452,13 +1977,34 @@
       </w:r>
       <w:r>
         <w:tab/>
-        <w:t>If this fails, the error ‘failed during fchk read’ is generated</w:t>
+        <w:t xml:space="preserve">If this fails, the error ‘failed during </w:t>
+      </w:r>
+      <w:proofErr w:type="spellStart"/>
+      <w:r>
+        <w:t>fchk</w:t>
+      </w:r>
+      <w:proofErr w:type="spellEnd"/>
+      <w:r>
+        <w:t xml:space="preserve"> read’ is generated</w:t>
       </w:r>
     </w:p>
     <w:p>
       <w:r>
         <w:tab/>
-        <w:t>Calls Fragment.readpolyatom() to read data from fort.32</w:t>
+        <w:t xml:space="preserve">Calls </w:t>
+      </w:r>
+      <w:proofErr w:type="spellStart"/>
+      <w:proofErr w:type="gramStart"/>
+      <w:r>
+        <w:t>Fragment.readpolyatom</w:t>
+      </w:r>
+      <w:proofErr w:type="spellEnd"/>
+      <w:r>
+        <w:t>(</w:t>
+      </w:r>
+      <w:proofErr w:type="gramEnd"/>
+      <w:r>
+        <w:t>) to read data from fort.32</w:t>
       </w:r>
     </w:p>
     <w:p>
@@ -1467,37 +2013,122 @@
       </w:r>
       <w:r>
         <w:tab/>
-        <w:t>If this fails, the error ‘failed during polyatom read’ is generated</w:t>
+        <w:t xml:space="preserve">If this fails, the error ‘failed during </w:t>
+      </w:r>
+      <w:proofErr w:type="spellStart"/>
+      <w:r>
+        <w:t>polyatom</w:t>
+      </w:r>
+      <w:proofErr w:type="spellEnd"/>
+      <w:r>
+        <w:t xml:space="preserve"> read’ is generated</w:t>
       </w:r>
     </w:p>
     <w:p>
       <w:r>
         <w:tab/>
-        <w:t>Files are cleaned up by deleting fort.32, full.gjf, full.out, temp.chk and temp.fch</w:t>
-      </w:r>
+        <w:t xml:space="preserve">Files are cleaned up by deleting fort.32, </w:t>
+      </w:r>
+      <w:proofErr w:type="spellStart"/>
+      <w:r>
+        <w:t>full.gjf</w:t>
+      </w:r>
+      <w:proofErr w:type="spellEnd"/>
+      <w:r>
+        <w:t xml:space="preserve">, </w:t>
+      </w:r>
+      <w:proofErr w:type="spellStart"/>
+      <w:r>
+        <w:t>full.out</w:t>
+      </w:r>
+      <w:proofErr w:type="spellEnd"/>
+      <w:r>
+        <w:t xml:space="preserve">, temp.chk and </w:t>
+      </w:r>
+      <w:proofErr w:type="spellStart"/>
+      <w:r>
+        <w:t>temp.fch</w:t>
+      </w:r>
+      <w:proofErr w:type="spellEnd"/>
     </w:p>
     <w:p/>
     <w:p>
       <w:r>
-        <w:t>One-nucleus calculations are done in order to get the H1 matrix elements corresponding to interaction with just one nucleus. (Gaussian allows you to specify an element as X-Bq to cause the basis set for that element to be included in the calculation, without having the nucleus present. We set all nuclei except 1 to be a –Bq element, and then H1 gives the interaction of the entire basis set with the nucleus that is not a –Bq)</w:t>
+        <w:t>One-nucleus calculations are done in order to get the H1 matrix elements corresponding to interaction with just one nucleus. (Gaussian allows you to specify an element as X-</w:t>
+      </w:r>
+      <w:proofErr w:type="spellStart"/>
+      <w:r>
+        <w:t>Bq</w:t>
+      </w:r>
+      <w:proofErr w:type="spellEnd"/>
+      <w:r>
+        <w:t xml:space="preserve"> to cause the basis set for that element to be included in the calculation, without having the nucleus present. We set all nuclei except 1 to be a –</w:t>
+      </w:r>
+      <w:proofErr w:type="spellStart"/>
+      <w:r>
+        <w:t>Bq</w:t>
+      </w:r>
+      <w:proofErr w:type="spellEnd"/>
+      <w:r>
+        <w:t xml:space="preserve"> element, and then H1 gives the interaction of the entire basis set with the nucleus that is not a –</w:t>
+      </w:r>
+      <w:proofErr w:type="spellStart"/>
+      <w:r>
+        <w:t>Bq</w:t>
+      </w:r>
+      <w:proofErr w:type="spellEnd"/>
+      <w:r>
+        <w:t>)</w:t>
       </w:r>
     </w:p>
     <w:p>
       <w:r>
         <w:tab/>
-        <w:t>Loop over iatom and do the following:</w:t>
+        <w:t xml:space="preserve">Loop over </w:t>
+      </w:r>
+      <w:proofErr w:type="spellStart"/>
+      <w:r>
+        <w:t>iatom</w:t>
+      </w:r>
+      <w:proofErr w:type="spellEnd"/>
+      <w:r>
+        <w:t xml:space="preserve"> and do the following:</w:t>
       </w:r>
     </w:p>
     <w:p>
       <w:r>
         <w:tab/>
-        <w:t>Replace all atoms except iatom with a –Bq element</w:t>
+        <w:t xml:space="preserve">Replace all atoms except </w:t>
+      </w:r>
+      <w:proofErr w:type="spellStart"/>
+      <w:r>
+        <w:t>iatom</w:t>
+      </w:r>
+      <w:proofErr w:type="spellEnd"/>
+      <w:r>
+        <w:t xml:space="preserve"> with a –</w:t>
+      </w:r>
+      <w:proofErr w:type="spellStart"/>
+      <w:r>
+        <w:t>Bq</w:t>
+      </w:r>
+      <w:proofErr w:type="spellEnd"/>
+      <w:r>
+        <w:t xml:space="preserve"> element</w:t>
       </w:r>
     </w:p>
     <w:p>
       <w:r>
         <w:tab/>
-        <w:t>To keep the molecule a singlet, decrease the charge by 1 if iatom has an odd Z</w:t>
+        <w:t xml:space="preserve">To keep the molecule a singlet, decrease the charge by 1 if </w:t>
+      </w:r>
+      <w:proofErr w:type="spellStart"/>
+      <w:r>
+        <w:t>iatom</w:t>
+      </w:r>
+      <w:proofErr w:type="spellEnd"/>
+      <w:r>
+        <w:t xml:space="preserve"> has an odd Z</w:t>
       </w:r>
     </w:p>
     <w:p>
@@ -1506,32 +2137,103 @@
       </w:r>
       <w:r>
         <w:tab/>
-        <w:t>(this means adding an electron to the system to keep even # electrons)</w:t>
+        <w:t>(</w:t>
+      </w:r>
+      <w:proofErr w:type="gramStart"/>
+      <w:r>
+        <w:t>this</w:t>
+      </w:r>
+      <w:proofErr w:type="gramEnd"/>
+      <w:r>
+        <w:t xml:space="preserve"> means adding an electron to the system to keep even # electrons)</w:t>
       </w:r>
     </w:p>
     <w:p>
       <w:r>
         <w:tab/>
-        <w:t>Write this Gaussian input file as atom#.gjf</w:t>
-      </w:r>
+        <w:t>Write this Gaussian input file as atom#.</w:t>
+      </w:r>
+      <w:proofErr w:type="spellStart"/>
+      <w:r>
+        <w:t>gjf</w:t>
+      </w:r>
+      <w:proofErr w:type="spellEnd"/>
     </w:p>
     <w:p>
       <w:r>
         <w:tab/>
-        <w:t>Run Gaussian: produces atom#.out, temp.fch, fort.32</w:t>
+        <w:t xml:space="preserve">Run Gaussian: produces </w:t>
+      </w:r>
+      <w:proofErr w:type="spellStart"/>
+      <w:r>
+        <w:t>atom#.out</w:t>
+      </w:r>
+      <w:proofErr w:type="spellEnd"/>
+      <w:r>
+        <w:t xml:space="preserve">, </w:t>
+      </w:r>
+      <w:proofErr w:type="spellStart"/>
+      <w:r>
+        <w:t>temp.fch</w:t>
+      </w:r>
+      <w:proofErr w:type="spellEnd"/>
+      <w:r>
+        <w:t>, fort.32</w:t>
       </w:r>
     </w:p>
     <w:p>
       <w:r>
         <w:tab/>
-        <w:t>Call Fragment.readpolyatom() to read H1 from fort.32</w:t>
+        <w:t xml:space="preserve">Call </w:t>
+      </w:r>
+      <w:proofErr w:type="spellStart"/>
+      <w:proofErr w:type="gramStart"/>
+      <w:r>
+        <w:t>Fragment.readpolyatom</w:t>
+      </w:r>
+      <w:proofErr w:type="spellEnd"/>
+      <w:r>
+        <w:t>(</w:t>
+      </w:r>
+      <w:proofErr w:type="gramEnd"/>
+      <w:r>
+        <w:t>) to read H1 from fort.32</w:t>
       </w:r>
     </w:p>
     <w:p>
       <w:r>
         <w:tab/>
-        <w:t>Files are cleaned up by deleting  fort.32, full.gjf, full.out, temp.chk and temp.fch</w:t>
-      </w:r>
+        <w:t xml:space="preserve">Files are cleaned up by </w:t>
+      </w:r>
+      <w:proofErr w:type="gramStart"/>
+      <w:r>
+        <w:t>deleting  fort.32</w:t>
+      </w:r>
+      <w:proofErr w:type="gramEnd"/>
+      <w:r>
+        <w:t xml:space="preserve">, </w:t>
+      </w:r>
+      <w:proofErr w:type="spellStart"/>
+      <w:r>
+        <w:t>full.gjf</w:t>
+      </w:r>
+      <w:proofErr w:type="spellEnd"/>
+      <w:r>
+        <w:t xml:space="preserve">, </w:t>
+      </w:r>
+      <w:proofErr w:type="spellStart"/>
+      <w:r>
+        <w:t>full.out</w:t>
+      </w:r>
+      <w:proofErr w:type="spellEnd"/>
+      <w:r>
+        <w:t xml:space="preserve">, temp.chk and </w:t>
+      </w:r>
+      <w:proofErr w:type="spellStart"/>
+      <w:r>
+        <w:t>temp.fch</w:t>
+      </w:r>
+      <w:proofErr w:type="spellEnd"/>
     </w:p>
     <w:p/>
     <w:p>
@@ -1545,14 +2247,33 @@
       </w:r>
       <w:r>
         <w:tab/>
-        <w:t xml:space="preserve">templateName#_cfg.mat holds the </w:t>
-      </w:r>
+      </w:r>
+      <w:proofErr w:type="spellStart"/>
+      <w:proofErr w:type="gramStart"/>
+      <w:r>
+        <w:t>templateName</w:t>
+      </w:r>
+      <w:proofErr w:type="spellEnd"/>
+      <w:proofErr w:type="gramEnd"/>
+      <w:r>
+        <w:t>#_</w:t>
+      </w:r>
+      <w:proofErr w:type="spellStart"/>
+      <w:r>
+        <w:t>cfg.mat</w:t>
+      </w:r>
+      <w:proofErr w:type="spellEnd"/>
+      <w:r>
+        <w:t xml:space="preserve"> holds the </w:t>
+      </w:r>
+      <w:proofErr w:type="spellStart"/>
       <w:r>
         <w:rPr>
           <w:i/>
         </w:rPr>
         <w:t>config</w:t>
       </w:r>
+      <w:proofErr w:type="spellEnd"/>
       <w:r>
         <w:t xml:space="preserve"> data structure</w:t>
       </w:r>
@@ -1560,7 +2281,24 @@
     <w:p>
       <w:r>
         <w:tab/>
-        <w:t xml:space="preserve">templateName#_calc.mat holds the entire </w:t>
+      </w:r>
+      <w:proofErr w:type="spellStart"/>
+      <w:proofErr w:type="gramStart"/>
+      <w:r>
+        <w:t>templateName</w:t>
+      </w:r>
+      <w:proofErr w:type="spellEnd"/>
+      <w:proofErr w:type="gramEnd"/>
+      <w:r>
+        <w:t>#_</w:t>
+      </w:r>
+      <w:proofErr w:type="spellStart"/>
+      <w:r>
+        <w:t>calc.mat</w:t>
+      </w:r>
+      <w:proofErr w:type="spellEnd"/>
+      <w:r>
+        <w:t xml:space="preserve"> holds the entire </w:t>
       </w:r>
       <w:r>
         <w:rPr>
@@ -1573,28 +2311,83 @@
       </w:r>
     </w:p>
     <w:p>
-      <w:r>
-        <w:t xml:space="preserve">where templateName is equal to </w:t>
-      </w:r>
+      <w:proofErr w:type="gramStart"/>
+      <w:r>
+        <w:t>where</w:t>
+      </w:r>
+      <w:proofErr w:type="gramEnd"/>
+      <w:r>
+        <w:t xml:space="preserve"> </w:t>
+      </w:r>
+      <w:proofErr w:type="spellStart"/>
+      <w:r>
+        <w:t>templateName</w:t>
+      </w:r>
+      <w:proofErr w:type="spellEnd"/>
+      <w:r>
+        <w:t xml:space="preserve"> is equal to </w:t>
+      </w:r>
+      <w:proofErr w:type="spellStart"/>
       <w:r>
         <w:rPr>
           <w:i/>
         </w:rPr>
         <w:t>config.template</w:t>
       </w:r>
-      <w:r>
-        <w:t xml:space="preserve"> and # is the next number in a sequence of files stored in the datapath.</w:t>
-      </w:r>
-    </w:p>
-    <w:p>
-      <w:r>
-        <w:t>Two calculations are considered the same if their config structures are the same, i.e. if they are based on the same *.tpl file and have the same basis set, spin, charge and parameter array. This will work fine, as long as the *.tpl file is not edited. If *.tpl is changed, all data based on the template becomes invalid and should be deleted</w:t>
-      </w:r>
+      <w:proofErr w:type="spellEnd"/>
+      <w:r>
+        <w:t xml:space="preserve"> and # is the next number in a sequence of files stored in the </w:t>
+      </w:r>
+      <w:proofErr w:type="spellStart"/>
+      <w:r>
+        <w:t>datapath</w:t>
+      </w:r>
+      <w:proofErr w:type="spellEnd"/>
       <w:r>
         <w:t>.</w:t>
       </w:r>
     </w:p>
     <w:p>
+      <w:r>
+        <w:t xml:space="preserve">Two calculations are considered the same if their </w:t>
+      </w:r>
+      <w:proofErr w:type="spellStart"/>
+      <w:r>
+        <w:t>config</w:t>
+      </w:r>
+      <w:proofErr w:type="spellEnd"/>
+      <w:r>
+        <w:t xml:space="preserve"> structures are the same, i.e. if they are based on the same *.</w:t>
+      </w:r>
+      <w:proofErr w:type="spellStart"/>
+      <w:r>
+        <w:t>tpl</w:t>
+      </w:r>
+      <w:proofErr w:type="spellEnd"/>
+      <w:r>
+        <w:t xml:space="preserve"> file and have the same basis set, spin, charge and parameter array. This will work fine, as long as the *.</w:t>
+      </w:r>
+      <w:proofErr w:type="spellStart"/>
+      <w:r>
+        <w:t>tpl</w:t>
+      </w:r>
+      <w:proofErr w:type="spellEnd"/>
+      <w:r>
+        <w:t xml:space="preserve"> file is not edited. If *.</w:t>
+      </w:r>
+      <w:proofErr w:type="spellStart"/>
+      <w:r>
+        <w:t>tpl</w:t>
+      </w:r>
+      <w:proofErr w:type="spellEnd"/>
+      <w:r>
+        <w:t xml:space="preserve"> is changed, all data based on the template becomes invalid and should be deleted</w:t>
+      </w:r>
+      <w:r>
+        <w:t>.</w:t>
+      </w:r>
+    </w:p>
+    <w:p>
       <w:pPr>
         <w:pStyle w:val="Heading2"/>
       </w:pPr>
@@ -1604,7 +2397,15 @@
     </w:p>
     <w:p>
       <w:r>
-        <w:t>Results for environments are stored in matlab arrays, and pre-dimensioning these to the correct size is a good idea.</w:t>
+        <w:t xml:space="preserve">Results for environments are stored in </w:t>
+      </w:r>
+      <w:proofErr w:type="spellStart"/>
+      <w:r>
+        <w:t>matlab</w:t>
+      </w:r>
+      <w:proofErr w:type="spellEnd"/>
+      <w:r>
+        <w:t xml:space="preserve"> arrays, and pre-dimensioning these to the correct size is a good idea.</w:t>
       </w:r>
     </w:p>
     <w:p>
@@ -1613,7 +2414,19 @@
       </w:r>
       <w:r>
         <w:tab/>
-        <w:t>frag.setEnvSize(n)   % dimensions the arrays to size n</w:t>
+      </w:r>
+      <w:proofErr w:type="spellStart"/>
+      <w:proofErr w:type="gramStart"/>
+      <w:r>
+        <w:t>frag.setEnvSize</w:t>
+      </w:r>
+      <w:proofErr w:type="spellEnd"/>
+      <w:r>
+        <w:t>(</w:t>
+      </w:r>
+      <w:proofErr w:type="gramEnd"/>
+      <w:r>
+        <w:t>n)   % dimensions the arrays to size n</w:t>
       </w:r>
     </w:p>
     <w:p/>
@@ -1625,7 +2438,27 @@
     <w:p>
       <w:r>
         <w:tab/>
-        <w:t>frag.addEnv( env )</w:t>
+      </w:r>
+      <w:proofErr w:type="spellStart"/>
+      <w:proofErr w:type="gramStart"/>
+      <w:r>
+        <w:t>frag.addEnv</w:t>
+      </w:r>
+      <w:proofErr w:type="spellEnd"/>
+      <w:r>
+        <w:t>(</w:t>
+      </w:r>
+      <w:proofErr w:type="gramEnd"/>
+      <w:r>
+        <w:t xml:space="preserve"> </w:t>
+      </w:r>
+      <w:proofErr w:type="spellStart"/>
+      <w:r>
+        <w:t>env</w:t>
+      </w:r>
+      <w:proofErr w:type="spellEnd"/>
+      <w:r>
+        <w:t xml:space="preserve"> )</w:t>
       </w:r>
     </w:p>
     <w:p/>
@@ -1634,10 +2467,19 @@
         <w:ind w:firstLine="720"/>
       </w:pPr>
       <w:r>
+        <w:lastRenderedPageBreak/>
         <w:t xml:space="preserve">The </w:t>
       </w:r>
       <w:r>
-        <w:t>code replaces the word ‘!ENV’ with the external charges</w:t>
+        <w:t>code replaces the word ‘</w:t>
+      </w:r>
+      <w:proofErr w:type="gramStart"/>
+      <w:r>
+        <w:t>!ENV’</w:t>
+      </w:r>
+      <w:proofErr w:type="gramEnd"/>
+      <w:r>
+        <w:t xml:space="preserve"> with the external charges</w:t>
       </w:r>
     </w:p>
     <w:p>
@@ -1645,7 +2487,23 @@
         <w:ind w:firstLine="720"/>
       </w:pPr>
       <w:r>
-        <w:t>Writes the file env.gjf to the dataPath directory</w:t>
+        <w:t xml:space="preserve">Writes the file </w:t>
+      </w:r>
+      <w:proofErr w:type="spellStart"/>
+      <w:r>
+        <w:t>env.gjf</w:t>
+      </w:r>
+      <w:proofErr w:type="spellEnd"/>
+      <w:r>
+        <w:t xml:space="preserve"> to the </w:t>
+      </w:r>
+      <w:proofErr w:type="spellStart"/>
+      <w:r>
+        <w:t>dataPath</w:t>
+      </w:r>
+      <w:proofErr w:type="spellEnd"/>
+      <w:r>
+        <w:t xml:space="preserve"> directory</w:t>
       </w:r>
     </w:p>
     <w:p>
@@ -1653,7 +2511,23 @@
         <w:ind w:firstLine="720"/>
       </w:pPr>
       <w:r>
-        <w:t>Calls Gaussian on env.gjf:  generates env.out, temp.chk and fort.32</w:t>
+        <w:t xml:space="preserve">Calls Gaussian on </w:t>
+      </w:r>
+      <w:proofErr w:type="spellStart"/>
+      <w:r>
+        <w:t>env.gjf</w:t>
+      </w:r>
+      <w:proofErr w:type="spellEnd"/>
+      <w:r>
+        <w:t xml:space="preserve">:  generates </w:t>
+      </w:r>
+      <w:proofErr w:type="spellStart"/>
+      <w:r>
+        <w:t>env.out</w:t>
+      </w:r>
+      <w:proofErr w:type="spellEnd"/>
+      <w:r>
+        <w:t>, temp.chk and fort.32</w:t>
       </w:r>
     </w:p>
     <w:p>
@@ -1661,16 +2535,34 @@
         <w:ind w:firstLine="720"/>
       </w:pPr>
       <w:r>
-        <w:t>Calls formchk on temp.chk to generate temp.fch</w:t>
-      </w:r>
+        <w:t xml:space="preserve">Calls </w:t>
+      </w:r>
+      <w:proofErr w:type="spellStart"/>
+      <w:r>
+        <w:t>formchk</w:t>
+      </w:r>
+      <w:proofErr w:type="spellEnd"/>
+      <w:r>
+        <w:t xml:space="preserve"> on temp.chk to generate </w:t>
+      </w:r>
+      <w:proofErr w:type="spellStart"/>
+      <w:r>
+        <w:t>temp.fch</w:t>
+      </w:r>
+      <w:proofErr w:type="spellEnd"/>
     </w:p>
     <w:p>
       <w:pPr>
         <w:ind w:firstLine="720"/>
       </w:pPr>
       <w:r>
-        <w:t>Reads in temp.fch</w:t>
-      </w:r>
+        <w:t xml:space="preserve">Reads in </w:t>
+      </w:r>
+      <w:proofErr w:type="spellStart"/>
+      <w:r>
+        <w:t>temp.fch</w:t>
+      </w:r>
+      <w:proofErr w:type="spellEnd"/>
     </w:p>
     <w:p>
       <w:pPr>
@@ -1678,7 +2570,23 @@
       </w:pPr>
       <w:r>
         <w:tab/>
-        <w:t>If this fails, error ‘failed during env fchk read’ is generated</w:t>
+        <w:t xml:space="preserve">If this fails, error ‘failed during </w:t>
+      </w:r>
+      <w:proofErr w:type="spellStart"/>
+      <w:r>
+        <w:t>env</w:t>
+      </w:r>
+      <w:proofErr w:type="spellEnd"/>
+      <w:r>
+        <w:t xml:space="preserve"> </w:t>
+      </w:r>
+      <w:proofErr w:type="spellStart"/>
+      <w:r>
+        <w:t>fchk</w:t>
+      </w:r>
+      <w:proofErr w:type="spellEnd"/>
+      <w:r>
+        <w:t xml:space="preserve"> read’ is generated</w:t>
       </w:r>
     </w:p>
     <w:p>
@@ -1695,7 +2603,23 @@
       </w:r>
       <w:r>
         <w:tab/>
-        <w:t>If this fails, error ‘failed during env polyatom read’ is generated</w:t>
+        <w:t xml:space="preserve">If this fails, error ‘failed during </w:t>
+      </w:r>
+      <w:proofErr w:type="spellStart"/>
+      <w:r>
+        <w:t>env</w:t>
+      </w:r>
+      <w:proofErr w:type="spellEnd"/>
+      <w:r>
+        <w:t xml:space="preserve"> </w:t>
+      </w:r>
+      <w:proofErr w:type="spellStart"/>
+      <w:r>
+        <w:t>polyatom</w:t>
+      </w:r>
+      <w:proofErr w:type="spellEnd"/>
+      <w:r>
+        <w:t xml:space="preserve"> read’ is generated</w:t>
       </w:r>
     </w:p>
     <w:p/>
@@ -1712,7 +2636,7 @@
 </file>
 
 <file path=word/styles.xml><?xml version="1.0" encoding="utf-8"?>
-<w:styles xmlns:r="http://schemas.openxmlformats.org/officeDocument/2006/relationships" xmlns:w="http://schemas.openxmlformats.org/wordprocessingml/2006/main">
+<w:styles xmlns:mc="http://schemas.openxmlformats.org/markup-compatibility/2006" xmlns:r="http://schemas.openxmlformats.org/officeDocument/2006/relationships" xmlns:w="http://schemas.openxmlformats.org/wordprocessingml/2006/main" xmlns:w14="http://schemas.microsoft.com/office/word/2010/wordml" mc:Ignorable="w14">
   <w:docDefaults>
     <w:rPrDefault>
       <w:rPr>
@@ -1929,6 +2853,7 @@
   <w:style w:type="character" w:default="1" w:styleId="DefaultParagraphFont">
     <w:name w:val="Default Paragraph Font"/>
     <w:uiPriority w:val="1"/>
+    <w:semiHidden/>
     <w:unhideWhenUsed/>
   </w:style>
   <w:style w:type="table" w:default="1" w:styleId="TableNormal">
@@ -1936,7 +2861,6 @@
     <w:uiPriority w:val="99"/>
     <w:semiHidden/>
     <w:unhideWhenUsed/>
-    <w:qFormat/>
     <w:tblPr>
       <w:tblInd w:w="0" w:type="dxa"/>
       <w:tblCellMar>
@@ -1982,6 +2906,196 @@
       <w:sz w:val="26"/>
       <w:szCs w:val="26"/>
     </w:rPr>
+  </w:style>
+</w:styles>
+</file>
+
+<file path=word/stylesWithEffects.xml><?xml version="1.0" encoding="utf-8"?>
+<w:styles xmlns:wpc="http://schemas.microsoft.com/office/word/2010/wordprocessingCanvas" xmlns:mc="http://schemas.openxmlformats.org/markup-compatibility/2006" xmlns:o="urn:schemas-microsoft-com:office:office" xmlns:r="http://schemas.openxmlformats.org/officeDocument/2006/relationships" xmlns:m="http://schemas.openxmlformats.org/officeDocument/2006/math" xmlns:v="urn:schemas-microsoft-com:vml" xmlns:wp14="http://schemas.microsoft.com/office/word/2010/wordprocessingDrawing" xmlns:wp="http://schemas.openxmlformats.org/drawingml/2006/wordprocessingDrawing" xmlns:w10="urn:schemas-microsoft-com:office:word" xmlns:w="http://schemas.openxmlformats.org/wordprocessingml/2006/main" xmlns:w14="http://schemas.microsoft.com/office/word/2010/wordml" xmlns:wpg="http://schemas.microsoft.com/office/word/2010/wordprocessingGroup" xmlns:wpi="http://schemas.microsoft.com/office/word/2010/wordprocessingInk" xmlns:wne="http://schemas.microsoft.com/office/word/2006/wordml" xmlns:wps="http://schemas.microsoft.com/office/word/2010/wordprocessingShape" mc:Ignorable="w14 wp14">
+  <w:docDefaults>
+    <w:rPrDefault>
+      <w:rPr>
+        <w:rFonts w:asciiTheme="minorHAnsi" w:eastAsiaTheme="minorEastAsia" w:hAnsiTheme="minorHAnsi" w:cstheme="minorBidi"/>
+        <w:sz w:val="22"/>
+        <w:szCs w:val="22"/>
+        <w:lang w:val="en-US" w:eastAsia="en-US" w:bidi="ar-SA"/>
+      </w:rPr>
+    </w:rPrDefault>
+    <w:pPrDefault>
+      <w:pPr>
+        <w:spacing w:after="200" w:line="276" w:lineRule="auto"/>
+      </w:pPr>
+    </w:pPrDefault>
+  </w:docDefaults>
+  <w:latentStyles w:defLockedState="0" w:defUIPriority="99" w:defSemiHidden="1" w:defUnhideWhenUsed="1" w:defQFormat="0" w:count="267">
+    <w:lsdException w:name="Normal" w:semiHidden="0" w:uiPriority="0" w:unhideWhenUsed="0" w:qFormat="1"/>
+    <w:lsdException w:name="heading 1" w:semiHidden="0" w:uiPriority="9" w:unhideWhenUsed="0" w:qFormat="1"/>
+    <w:lsdException w:name="heading 2" w:uiPriority="9" w:qFormat="1"/>
+    <w:lsdException w:name="heading 3" w:uiPriority="9" w:qFormat="1"/>
+    <w:lsdException w:name="heading 4" w:uiPriority="9" w:qFormat="1"/>
+    <w:lsdException w:name="heading 5" w:uiPriority="9" w:qFormat="1"/>
+    <w:lsdException w:name="heading 6" w:uiPriority="9" w:qFormat="1"/>
+    <w:lsdException w:name="heading 7" w:uiPriority="9" w:qFormat="1"/>
+    <w:lsdException w:name="heading 8" w:uiPriority="9" w:qFormat="1"/>
+    <w:lsdException w:name="heading 9" w:uiPriority="9" w:qFormat="1"/>
+    <w:lsdException w:name="toc 1" w:uiPriority="39"/>
+    <w:lsdException w:name="toc 2" w:uiPriority="39"/>
+    <w:lsdException w:name="toc 3" w:uiPriority="39"/>
+    <w:lsdException w:name="toc 4" w:uiPriority="39"/>
+    <w:lsdException w:name="toc 5" w:uiPriority="39"/>
+    <w:lsdException w:name="toc 6" w:uiPriority="39"/>
+    <w:lsdException w:name="toc 7" w:uiPriority="39"/>
+    <w:lsdException w:name="toc 8" w:uiPriority="39"/>
+    <w:lsdException w:name="toc 9" w:uiPriority="39"/>
+    <w:lsdException w:name="caption" w:uiPriority="35" w:qFormat="1"/>
+    <w:lsdException w:name="Title" w:semiHidden="0" w:uiPriority="10" w:unhideWhenUsed="0" w:qFormat="1"/>
+    <w:lsdException w:name="Default Paragraph Font" w:uiPriority="1"/>
+    <w:lsdException w:name="Subtitle" w:semiHidden="0" w:uiPriority="11" w:unhideWhenUsed="0" w:qFormat="1"/>
+    <w:lsdException w:name="Strong" w:semiHidden="0" w:uiPriority="22" w:unhideWhenUsed="0" w:qFormat="1"/>
+    <w:lsdException w:name="Emphasis" w:semiHidden="0" w:uiPriority="20" w:unhideWhenUsed="0" w:qFormat="1"/>
+    <w:lsdException w:name="Table Grid" w:semiHidden="0" w:uiPriority="59" w:unhideWhenUsed="0"/>
+    <w:lsdException w:name="Placeholder Text" w:unhideWhenUsed="0"/>
+    <w:lsdException w:name="No Spacing" w:semiHidden="0" w:uiPriority="1" w:unhideWhenUsed="0" w:qFormat="1"/>
+    <w:lsdException w:name="Light Shading" w:semiHidden="0" w:uiPriority="60" w:unhideWhenUsed="0"/>
+    <w:lsdException w:name="Light List" w:semiHidden="0" w:uiPriority="61" w:unhideWhenUsed="0"/>
+    <w:lsdException w:name="Light Grid" w:semiHidden="0" w:uiPriority="62" w:unhideWhenUsed="0"/>
+    <w:lsdException w:name="Medium Shading 1" w:semiHidden="0" w:uiPriority="63" w:unhideWhenUsed="0"/>
+    <w:lsdException w:name="Medium Shading 2" w:semiHidden="0" w:uiPriority="64" w:unhideWhenUsed="0"/>
+    <w:lsdException w:name="Medium List 1" w:semiHidden="0" w:uiPriority="65" w:unhideWhenUsed="0"/>
+    <w:lsdException w:name="Medium List 2" w:semiHidden="0" w:uiPriority="66" w:unhideWhenUsed="0"/>
+    <w:lsdException w:name="Medium Grid 1" w:semiHidden="0" w:uiPriority="67" w:unhideWhenUsed="0"/>
+    <w:lsdException w:name="Medium Grid 2" w:semiHidden="0" w:uiPriority="68" w:unhideWhenUsed="0"/>
+    <w:lsdException w:name="Medium Grid 3" w:semiHidden="0" w:uiPriority="69" w:unhideWhenUsed="0"/>
+    <w:lsdException w:name="Dark List" w:semiHidden="0" w:uiPriority="70" w:unhideWhenUsed="0"/>
+    <w:lsdException w:name="Colorful Shading" w:semiHidden="0" w:uiPriority="71" w:unhideWhenUsed="0"/>
+    <w:lsdException w:name="Colorful List" w:semiHidden="0" w:uiPriority="72" w:unhideWhenUsed="0"/>
+    <w:lsdException w:name="Colorful Grid" w:semiHidden="0" w:uiPriority="73" w:unhideWhenUsed="0"/>
+    <w:lsdException w:name="Light Shading Accent 1" w:semiHidden="0" w:uiPriority="60" w:unhideWhenUsed="0"/>
+    <w:lsdException w:name="Light List Accent 1" w:semiHidden="0" w:uiPriority="61" w:unhideWhenUsed="0"/>
+    <w:lsdException w:name="Light Grid Accent 1" w:semiHidden="0" w:uiPriority="62" w:unhideWhenUsed="0"/>
+    <w:lsdException w:name="Medium Shading 1 Accent 1" w:semiHidden="0" w:uiPriority="63" w:unhideWhenUsed="0"/>
+    <w:lsdException w:name="Medium Shading 2 Accent 1" w:semiHidden="0" w:uiPriority="64" w:unhideWhenUsed="0"/>
+    <w:lsdException w:name="Medium List 1 Accent 1" w:semiHidden="0" w:uiPriority="65" w:unhideWhenUsed="0"/>
+    <w:lsdException w:name="Revision" w:unhideWhenUsed="0"/>
+    <w:lsdException w:name="List Paragraph" w:semiHidden="0" w:uiPriority="34" w:unhideWhenUsed="0" w:qFormat="1"/>
+    <w:lsdException w:name="Quote" w:semiHidden="0" w:uiPriority="29" w:unhideWhenUsed="0" w:qFormat="1"/>
+    <w:lsdException w:name="Intense Quote" w:semiHidden="0" w:uiPriority="30" w:unhideWhenUsed="0" w:qFormat="1"/>
+    <w:lsdException w:name="Medium List 2 Accent 1" w:semiHidden="0" w:uiPriority="66" w:unhideWhenUsed="0"/>
+    <w:lsdException w:name="Medium Grid 1 Accent 1" w:semiHidden="0" w:uiPriority="67" w:unhideWhenUsed="0"/>
+    <w:lsdException w:name="Medium Grid 2 Accent 1" w:semiHidden="0" w:uiPriority="68" w:unhideWhenUsed="0"/>
+    <w:lsdException w:name="Medium Grid 3 Accent 1" w:semiHidden="0" w:uiPriority="69" w:unhideWhenUsed="0"/>
+    <w:lsdException w:name="Dark List Accent 1" w:semiHidden="0" w:uiPriority="70" w:unhideWhenUsed="0"/>
+    <w:lsdException w:name="Colorful Shading Accent 1" w:semiHidden="0" w:uiPriority="71" w:unhideWhenUsed="0"/>
+    <w:lsdException w:name="Colorful List Accent 1" w:semiHidden="0" w:uiPriority="72" w:unhideWhenUsed="0"/>
+    <w:lsdException w:name="Colorful Grid Accent 1" w:semiHidden="0" w:uiPriority="73" w:unhideWhenUsed="0"/>
+    <w:lsdException w:name="Light Shading Accent 2" w:semiHidden="0" w:uiPriority="60" w:unhideWhenUsed="0"/>
+    <w:lsdException w:name="Light List Accent 2" w:semiHidden="0" w:uiPriority="61" w:unhideWhenUsed="0"/>
+    <w:lsdException w:name="Light Grid Accent 2" w:semiHidden="0" w:uiPriority="62" w:unhideWhenUsed="0"/>
+    <w:lsdException w:name="Medium Shading 1 Accent 2" w:semiHidden="0" w:uiPriority="63" w:unhideWhenUsed="0"/>
+    <w:lsdException w:name="Medium Shading 2 Accent 2" w:semiHidden="0" w:uiPriority="64" w:unhideWhenUsed="0"/>
+    <w:lsdException w:name="Medium List 1 Accent 2" w:semiHidden="0" w:uiPriority="65" w:unhideWhenUsed="0"/>
+    <w:lsdException w:name="Medium List 2 Accent 2" w:semiHidden="0" w:uiPriority="66" w:unhideWhenUsed="0"/>
+    <w:lsdException w:name="Medium Grid 1 Accent 2" w:semiHidden="0" w:uiPriority="67" w:unhideWhenUsed="0"/>
+    <w:lsdException w:name="Medium Grid 2 Accent 2" w:semiHidden="0" w:uiPriority="68" w:unhideWhenUsed="0"/>
+    <w:lsdException w:name="Medium Grid 3 Accent 2" w:semiHidden="0" w:uiPriority="69" w:unhideWhenUsed="0"/>
+    <w:lsdException w:name="Dark List Accent 2" w:semiHidden="0" w:uiPriority="70" w:unhideWhenUsed="0"/>
+    <w:lsdException w:name="Colorful Shading Accent 2" w:semiHidden="0" w:uiPriority="71" w:unhideWhenUsed="0"/>
+    <w:lsdException w:name="Colorful List Accent 2" w:semiHidden="0" w:uiPriority="72" w:unhideWhenUsed="0"/>
+    <w:lsdException w:name="Colorful Grid Accent 2" w:semiHidden="0" w:uiPriority="73" w:unhideWhenUsed="0"/>
+    <w:lsdException w:name="Light Shading Accent 3" w:semiHidden="0" w:uiPriority="60" w:unhideWhenUsed="0"/>
+    <w:lsdException w:name="Light List Accent 3" w:semiHidden="0" w:uiPriority="61" w:unhideWhenUsed="0"/>
+    <w:lsdException w:name="Light Grid Accent 3" w:semiHidden="0" w:uiPriority="62" w:unhideWhenUsed="0"/>
+    <w:lsdException w:name="Medium Shading 1 Accent 3" w:semiHidden="0" w:uiPriority="63" w:unhideWhenUsed="0"/>
+    <w:lsdException w:name="Medium Shading 2 Accent 3" w:semiHidden="0" w:uiPriority="64" w:unhideWhenUsed="0"/>
+    <w:lsdException w:name="Medium List 1 Accent 3" w:semiHidden="0" w:uiPriority="65" w:unhideWhenUsed="0"/>
+    <w:lsdException w:name="Medium List 2 Accent 3" w:semiHidden="0" w:uiPriority="66" w:unhideWhenUsed="0"/>
+    <w:lsdException w:name="Medium Grid 1 Accent 3" w:semiHidden="0" w:uiPriority="67" w:unhideWhenUsed="0"/>
+    <w:lsdException w:name="Medium Grid 2 Accent 3" w:semiHidden="0" w:uiPriority="68" w:unhideWhenUsed="0"/>
+    <w:lsdException w:name="Medium Grid 3 Accent 3" w:semiHidden="0" w:uiPriority="69" w:unhideWhenUsed="0"/>
+    <w:lsdException w:name="Dark List Accent 3" w:semiHidden="0" w:uiPriority="70" w:unhideWhenUsed="0"/>
+    <w:lsdException w:name="Colorful Shading Accent 3" w:semiHidden="0" w:uiPriority="71" w:unhideWhenUsed="0"/>
+    <w:lsdException w:name="Colorful List Accent 3" w:semiHidden="0" w:uiPriority="72" w:unhideWhenUsed="0"/>
+    <w:lsdException w:name="Colorful Grid Accent 3" w:semiHidden="0" w:uiPriority="73" w:unhideWhenUsed="0"/>
+    <w:lsdException w:name="Light Shading Accent 4" w:semiHidden="0" w:uiPriority="60" w:unhideWhenUsed="0"/>
+    <w:lsdException w:name="Light List Accent 4" w:semiHidden="0" w:uiPriority="61" w:unhideWhenUsed="0"/>
+    <w:lsdException w:name="Light Grid Accent 4" w:semiHidden="0" w:uiPriority="62" w:unhideWhenUsed="0"/>
+    <w:lsdException w:name="Medium Shading 1 Accent 4" w:semiHidden="0" w:uiPriority="63" w:unhideWhenUsed="0"/>
+    <w:lsdException w:name="Medium Shading 2 Accent 4" w:semiHidden="0" w:uiPriority="64" w:unhideWhenUsed="0"/>
+    <w:lsdException w:name="Medium List 1 Accent 4" w:semiHidden="0" w:uiPriority="65" w:unhideWhenUsed="0"/>
+    <w:lsdException w:name="Medium List 2 Accent 4" w:semiHidden="0" w:uiPriority="66" w:unhideWhenUsed="0"/>
+    <w:lsdException w:name="Medium Grid 1 Accent 4" w:semiHidden="0" w:uiPriority="67" w:unhideWhenUsed="0"/>
+    <w:lsdException w:name="Medium Grid 2 Accent 4" w:semiHidden="0" w:uiPriority="68" w:unhideWhenUsed="0"/>
+    <w:lsdException w:name="Medium Grid 3 Accent 4" w:semiHidden="0" w:uiPriority="69" w:unhideWhenUsed="0"/>
+    <w:lsdException w:name="Dark List Accent 4" w:semiHidden="0" w:uiPriority="70" w:unhideWhenUsed="0"/>
+    <w:lsdException w:name="Colorful Shading Accent 4" w:semiHidden="0" w:uiPriority="71" w:unhideWhenUsed="0"/>
+    <w:lsdException w:name="Colorful List Accent 4" w:semiHidden="0" w:uiPriority="72" w:unhideWhenUsed="0"/>
+    <w:lsdException w:name="Colorful Grid Accent 4" w:semiHidden="0" w:uiPriority="73" w:unhideWhenUsed="0"/>
+    <w:lsdException w:name="Light Shading Accent 5" w:semiHidden="0" w:uiPriority="60" w:unhideWhenUsed="0"/>
+    <w:lsdException w:name="Light List Accent 5" w:semiHidden="0" w:uiPriority="61" w:unhideWhenUsed="0"/>
+    <w:lsdException w:name="Light Grid Accent 5" w:semiHidden="0" w:uiPriority="62" w:unhideWhenUsed="0"/>
+    <w:lsdException w:name="Medium Shading 1 Accent 5" w:semiHidden="0" w:uiPriority="63" w:unhideWhenUsed="0"/>
+    <w:lsdException w:name="Medium Shading 2 Accent 5" w:semiHidden="0" w:uiPriority="64" w:unhideWhenUsed="0"/>
+    <w:lsdException w:name="Medium List 1 Accent 5" w:semiHidden="0" w:uiPriority="65" w:unhideWhenUsed="0"/>
+    <w:lsdException w:name="Medium List 2 Accent 5" w:semiHidden="0" w:uiPriority="66" w:unhideWhenUsed="0"/>
+    <w:lsdException w:name="Medium Grid 1 Accent 5" w:semiHidden="0" w:uiPriority="67" w:unhideWhenUsed="0"/>
+    <w:lsdException w:name="Medium Grid 2 Accent 5" w:semiHidden="0" w:uiPriority="68" w:unhideWhenUsed="0"/>
+    <w:lsdException w:name="Medium Grid 3 Accent 5" w:semiHidden="0" w:uiPriority="69" w:unhideWhenUsed="0"/>
+    <w:lsdException w:name="Dark List Accent 5" w:semiHidden="0" w:uiPriority="70" w:unhideWhenUsed="0"/>
+    <w:lsdException w:name="Colorful Shading Accent 5" w:semiHidden="0" w:uiPriority="71" w:unhideWhenUsed="0"/>
+    <w:lsdException w:name="Colorful List Accent 5" w:semiHidden="0" w:uiPriority="72" w:unhideWhenUsed="0"/>
+    <w:lsdException w:name="Colorful Grid Accent 5" w:semiHidden="0" w:uiPriority="73" w:unhideWhenUsed="0"/>
+    <w:lsdException w:name="Light Shading Accent 6" w:semiHidden="0" w:uiPriority="60" w:unhideWhenUsed="0"/>
+    <w:lsdException w:name="Light List Accent 6" w:semiHidden="0" w:uiPriority="61" w:unhideWhenUsed="0"/>
+    <w:lsdException w:name="Light Grid Accent 6" w:semiHidden="0" w:uiPriority="62" w:unhideWhenUsed="0"/>
+    <w:lsdException w:name="Medium Shading 1 Accent 6" w:semiHidden="0" w:uiPriority="63" w:unhideWhenUsed="0"/>
+    <w:lsdException w:name="Medium Shading 2 Accent 6" w:semiHidden="0" w:uiPriority="64" w:unhideWhenUsed="0"/>
+    <w:lsdException w:name="Medium List 1 Accent 6" w:semiHidden="0" w:uiPriority="65" w:unhideWhenUsed="0"/>
+    <w:lsdException w:name="Medium List 2 Accent 6" w:semiHidden="0" w:uiPriority="66" w:unhideWhenUsed="0"/>
+    <w:lsdException w:name="Medium Grid 1 Accent 6" w:semiHidden="0" w:uiPriority="67" w:unhideWhenUsed="0"/>
+    <w:lsdException w:name="Medium Grid 2 Accent 6" w:semiHidden="0" w:uiPriority="68" w:unhideWhenUsed="0"/>
+    <w:lsdException w:name="Medium Grid 3 Accent 6" w:semiHidden="0" w:uiPriority="69" w:unhideWhenUsed="0"/>
+    <w:lsdException w:name="Dark List Accent 6" w:semiHidden="0" w:uiPriority="70" w:unhideWhenUsed="0"/>
+    <w:lsdException w:name="Colorful Shading Accent 6" w:semiHidden="0" w:uiPriority="71" w:unhideWhenUsed="0"/>
+    <w:lsdException w:name="Colorful List Accent 6" w:semiHidden="0" w:uiPriority="72" w:unhideWhenUsed="0"/>
+    <w:lsdException w:name="Colorful Grid Accent 6" w:semiHidden="0" w:uiPriority="73" w:unhideWhenUsed="0"/>
+    <w:lsdException w:name="Subtle Emphasis" w:semiHidden="0" w:uiPriority="19" w:unhideWhenUsed="0" w:qFormat="1"/>
+    <w:lsdException w:name="Intense Emphasis" w:semiHidden="0" w:uiPriority="21" w:unhideWhenUsed="0" w:qFormat="1"/>
+    <w:lsdException w:name="Subtle Reference" w:semiHidden="0" w:uiPriority="31" w:unhideWhenUsed="0" w:qFormat="1"/>
+    <w:lsdException w:name="Intense Reference" w:semiHidden="0" w:uiPriority="32" w:unhideWhenUsed="0" w:qFormat="1"/>
+    <w:lsdException w:name="Book Title" w:semiHidden="0" w:uiPriority="33" w:unhideWhenUsed="0" w:qFormat="1"/>
+    <w:lsdException w:name="Bibliography" w:uiPriority="37"/>
+    <w:lsdException w:name="TOC Heading" w:uiPriority="39" w:qFormat="1"/>
+  </w:latentStyles>
+  <w:style w:type="paragraph" w:default="1" w:styleId="Normal">
+    <w:name w:val="Normal"/>
+    <w:qFormat/>
+  </w:style>
+  <w:style w:type="character" w:default="1" w:styleId="DefaultParagraphFont">
+    <w:name w:val="Default Paragraph Font"/>
+    <w:uiPriority w:val="1"/>
+    <w:semiHidden/>
+    <w:unhideWhenUsed/>
+  </w:style>
+  <w:style w:type="table" w:default="1" w:styleId="TableNormal">
+    <w:name w:val="Normal Table"/>
+    <w:uiPriority w:val="99"/>
+    <w:semiHidden/>
+    <w:unhideWhenUsed/>
+    <w:tblPr>
+      <w:tblInd w:w="0" w:type="dxa"/>
+      <w:tblCellMar>
+        <w:top w:w="0" w:type="dxa"/>
+        <w:left w:w="108" w:type="dxa"/>
+        <w:bottom w:w="0" w:type="dxa"/>
+        <w:right w:w="108" w:type="dxa"/>
+      </w:tblCellMar>
+    </w:tblPr>
+  </w:style>
+  <w:style w:type="numbering" w:default="1" w:styleId="NoList">
+    <w:name w:val="No List"/>
+    <w:uiPriority w:val="99"/>
+    <w:semiHidden/>
+    <w:unhideWhenUsed/>
   </w:style>
 </w:styles>
 </file>

</xml_diff>